<commit_message>
Lab 2 report fixes
Added: classes UML diagram for 3rd lab
</commit_message>
<xml_diff>
--- a/Информатор (Димов, Поскребышев)/Лабораторная работа 2/Отчет.docx
+++ b/Информатор (Димов, Поскребышев)/Лабораторная работа 2/Отчет.docx
@@ -719,10 +719,10 @@
             <v:path o:extrusionok="f" gradientshapeok="t" o:connecttype="rect"/>
             <o:lock v:ext="edit" aspectratio="t"/>
           </v:shapetype>
-          <v:shape id="_x0000_i1064" type="#_x0000_t75" style="width:462pt;height:294pt" o:ole="">
+          <v:shape id="_x0000_i1025" type="#_x0000_t75" style="width:462pt;height:294pt" o:ole="">
             <v:imagedata r:id="rId8" o:title=""/>
           </v:shape>
-          <o:OLEObject Type="Embed" ProgID="Visio.Drawing.11" ShapeID="_x0000_i1064" DrawAspect="Icon" ObjectID="_1511766360" r:id="rId9"/>
+          <o:OLEObject Type="Embed" ProgID="Visio.Drawing.11" ShapeID="_x0000_i1025" DrawAspect="Icon" ObjectID="_1511768417" r:id="rId9"/>
         </w:object>
       </w:r>
     </w:p>
@@ -748,23 +748,60 @@
     </w:p>
     <w:p>
       <w:pPr>
+        <w:pStyle w:val="a3"/>
+        <w:numPr>
+          <w:ilvl w:val="0"/>
+          <w:numId w:val="31"/>
+        </w:numPr>
         <w:spacing w:after="0"/>
       </w:pPr>
       <w:r>
-        <w:t>1) Нет стартового модуля системы;</w:t>
-      </w:r>
-    </w:p>
-    <w:p>
-      <w:r>
-        <w:t>2) Нет модуля проверки введенного пароля при входе в систему;</w:t>
-      </w:r>
-    </w:p>
-    <w:p>
-      <w:r>
-        <w:t>3) Нет страницы авторизации пользователя</w:t>
-      </w:r>
-      <w:r>
-        <w:t>.</w:t>
+        <w:t>Нет стартового модуля системы;</w:t>
+      </w:r>
+    </w:p>
+    <w:p>
+      <w:pPr>
+        <w:pStyle w:val="a3"/>
+        <w:numPr>
+          <w:ilvl w:val="0"/>
+          <w:numId w:val="31"/>
+        </w:numPr>
+      </w:pPr>
+      <w:r>
+        <w:t xml:space="preserve">Нет модуля проверки </w:t>
+      </w:r>
+      <w:r>
+        <w:t>введённого</w:t>
+      </w:r>
+      <w:r>
+        <w:t xml:space="preserve"> пароля при входе в систему;</w:t>
+      </w:r>
+    </w:p>
+    <w:p>
+      <w:pPr>
+        <w:pStyle w:val="a3"/>
+        <w:numPr>
+          <w:ilvl w:val="0"/>
+          <w:numId w:val="31"/>
+        </w:numPr>
+      </w:pPr>
+      <w:r>
+        <w:t>Нет страницы авторизации пользователя</w:t>
+      </w:r>
+      <w:r>
+        <w:t>;</w:t>
+      </w:r>
+    </w:p>
+    <w:p>
+      <w:pPr>
+        <w:pStyle w:val="a3"/>
+        <w:numPr>
+          <w:ilvl w:val="0"/>
+          <w:numId w:val="31"/>
+        </w:numPr>
+      </w:pPr>
+      <w:r>
+        <w:t>Объединить три подсистемы оповещений.</w:t>
       </w:r>
     </w:p>
     <w:p>
@@ -800,64 +837,108 @@
       </w:r>
     </w:p>
     <w:p>
+      <w:pPr>
+        <w:pStyle w:val="a3"/>
+        <w:numPr>
+          <w:ilvl w:val="0"/>
+          <w:numId w:val="34"/>
+        </w:numPr>
+      </w:pPr>
       <w:r>
         <w:rPr>
           <w:rFonts w:eastAsia="Times New Roman" w:cs="Times New Roman"/>
           <w:szCs w:val="28"/>
         </w:rPr>
-        <w:t>1. Подсистема воспроизведения аудиозаписей</w:t>
-      </w:r>
-    </w:p>
-    <w:p>
+        <w:t>Подсистема воспроизведения аудиозаписей</w:t>
+      </w:r>
+    </w:p>
+    <w:p>
+      <w:pPr>
+        <w:pStyle w:val="a3"/>
+        <w:numPr>
+          <w:ilvl w:val="0"/>
+          <w:numId w:val="34"/>
+        </w:numPr>
+      </w:pPr>
       <w:r>
         <w:rPr>
           <w:rFonts w:eastAsia="Times New Roman" w:cs="Times New Roman"/>
           <w:szCs w:val="28"/>
         </w:rPr>
-        <w:t>2. Подсистема датчиков</w:t>
-      </w:r>
-    </w:p>
-    <w:p>
+        <w:t>Подсистема датчиков</w:t>
+      </w:r>
+    </w:p>
+    <w:p>
+      <w:pPr>
+        <w:pStyle w:val="a3"/>
+        <w:numPr>
+          <w:ilvl w:val="0"/>
+          <w:numId w:val="34"/>
+        </w:numPr>
+      </w:pPr>
       <w:r>
         <w:rPr>
           <w:rFonts w:eastAsia="Times New Roman" w:cs="Times New Roman"/>
           <w:szCs w:val="28"/>
         </w:rPr>
-        <w:t>3. Подсистема оповещений</w:t>
-      </w:r>
-    </w:p>
-    <w:p>
+        <w:t>Подсистема оповещений</w:t>
+      </w:r>
+    </w:p>
+    <w:p>
+      <w:pPr>
+        <w:pStyle w:val="a3"/>
+        <w:numPr>
+          <w:ilvl w:val="0"/>
+          <w:numId w:val="34"/>
+        </w:numPr>
+      </w:pPr>
       <w:r>
         <w:rPr>
           <w:rFonts w:eastAsia="Times New Roman" w:cs="Times New Roman"/>
           <w:szCs w:val="28"/>
         </w:rPr>
-        <w:t>4. Подсистема менеджера оповещений</w:t>
-      </w:r>
-    </w:p>
-    <w:p>
+        <w:t>Подсистема менеджера оповещений</w:t>
+      </w:r>
+    </w:p>
+    <w:p>
+      <w:pPr>
+        <w:pStyle w:val="a3"/>
+        <w:numPr>
+          <w:ilvl w:val="0"/>
+          <w:numId w:val="34"/>
+        </w:numPr>
+      </w:pPr>
       <w:r>
         <w:rPr>
           <w:rFonts w:eastAsia="Times New Roman" w:cs="Times New Roman"/>
           <w:szCs w:val="28"/>
         </w:rPr>
-        <w:t xml:space="preserve">5. Подсистема веб-интерфейса </w:t>
-      </w:r>
-    </w:p>
-    <w:p>
+        <w:t xml:space="preserve">Подсистема веб-интерфейса </w:t>
+      </w:r>
+    </w:p>
+    <w:p>
+      <w:pPr>
+        <w:pStyle w:val="a3"/>
+        <w:numPr>
+          <w:ilvl w:val="0"/>
+          <w:numId w:val="34"/>
+        </w:numPr>
+      </w:pPr>
       <w:r>
         <w:rPr>
           <w:rFonts w:eastAsia="Times New Roman" w:cs="Times New Roman"/>
           <w:szCs w:val="28"/>
         </w:rPr>
-        <w:t xml:space="preserve">6. </w:t>
-      </w:r>
+        <w:t>Подсистема оповещателя</w:t>
+      </w:r>
+    </w:p>
+    <w:p>
       <w:r>
         <w:rPr>
           <w:rFonts w:eastAsia="Times New Roman" w:cs="Times New Roman"/>
           <w:szCs w:val="28"/>
         </w:rPr>
-        <w:t>Подсистема оповещателя</w:t>
+        <w:t xml:space="preserve">1.1. Модуль воспроизведения аудиозаписи (Входные данные: аудиозапись) </w:t>
       </w:r>
     </w:p>
     <w:p>
@@ -866,8 +947,10 @@
           <w:rFonts w:eastAsia="Times New Roman" w:cs="Times New Roman"/>
           <w:szCs w:val="28"/>
         </w:rPr>
-        <w:t xml:space="preserve"> </w:t>
-      </w:r>
+        <w:t>1.2. Модуль получения потока аудиозаписи (Входные данные: аудиозапись. Выходные данные: поток аудиозаписи).</w:t>
+      </w:r>
+      <w:bookmarkStart w:id="1" w:name="_GoBack"/>
+      <w:bookmarkEnd w:id="1"/>
     </w:p>
     <w:p>
       <w:r>
@@ -875,7 +958,7 @@
           <w:rFonts w:eastAsia="Times New Roman" w:cs="Times New Roman"/>
           <w:szCs w:val="28"/>
         </w:rPr>
-        <w:t xml:space="preserve">1.1. Модуль воспроизведения аудиозаписи (Входные данные: аудиозапись) </w:t>
+        <w:t xml:space="preserve"> </w:t>
       </w:r>
     </w:p>
     <w:p>
@@ -884,7 +967,7 @@
           <w:rFonts w:eastAsia="Times New Roman" w:cs="Times New Roman"/>
           <w:szCs w:val="28"/>
         </w:rPr>
-        <w:t>1.2. Модуль получения потока аудиозаписи (Входные данные: аудиозапись. Выходные данные: поток аудиозаписи).</w:t>
+        <w:t>2.1. Модуль опрашивания портов устройства (Входные данные: список портов)</w:t>
       </w:r>
     </w:p>
     <w:p>
@@ -893,7 +976,7 @@
           <w:rFonts w:eastAsia="Times New Roman" w:cs="Times New Roman"/>
           <w:szCs w:val="28"/>
         </w:rPr>
-        <w:t xml:space="preserve"> </w:t>
+        <w:t xml:space="preserve">2.2. Модуль регистрации порта (Входные данные: адрес порта. Выходные данные: результат регистрации [успех/провал].) </w:t>
       </w:r>
     </w:p>
     <w:p>
@@ -902,7 +985,7 @@
           <w:rFonts w:eastAsia="Times New Roman" w:cs="Times New Roman"/>
           <w:szCs w:val="28"/>
         </w:rPr>
-        <w:t>2.1. Модуль опрашивания портов устройства (Входные данные: список портов)</w:t>
+        <w:t xml:space="preserve"> </w:t>
       </w:r>
     </w:p>
     <w:p>
@@ -911,7 +994,7 @@
           <w:rFonts w:eastAsia="Times New Roman" w:cs="Times New Roman"/>
           <w:szCs w:val="28"/>
         </w:rPr>
-        <w:t xml:space="preserve">2.2. Модуль регистрации порта (Входные данные: адрес порта. Выходные данные: результат регистрации [успех/провал].) </w:t>
+        <w:t xml:space="preserve">3.1. Модуль добавления оповещения (Входные данные: название, время, аудиозапись. Выходные данные: результат добавления [успех/провал].) </w:t>
       </w:r>
     </w:p>
     <w:p>
@@ -920,7 +1003,7 @@
           <w:rFonts w:eastAsia="Times New Roman" w:cs="Times New Roman"/>
           <w:szCs w:val="28"/>
         </w:rPr>
-        <w:t xml:space="preserve"> </w:t>
+        <w:t>3.2. Модуль изменения оповещения (Входные данные: идентификатор оповещения, название, время. Выходные данные: результат изменения [успех/провал].)</w:t>
       </w:r>
     </w:p>
     <w:p>
@@ -929,7 +1012,7 @@
           <w:rFonts w:eastAsia="Times New Roman" w:cs="Times New Roman"/>
           <w:szCs w:val="28"/>
         </w:rPr>
-        <w:t xml:space="preserve">3.1. Модуль добавления оповещения (Входные данные: название, время, аудиозапись. Выходные данные: результат добавления [успех/провал].) </w:t>
+        <w:t>3.3. Модуль удаления оповещения (Входные данные: идентификатор оповещения. Выходные данные: результат удаления [успех/провал].)</w:t>
       </w:r>
     </w:p>
     <w:p>
@@ -938,7 +1021,7 @@
           <w:rFonts w:eastAsia="Times New Roman" w:cs="Times New Roman"/>
           <w:szCs w:val="28"/>
         </w:rPr>
-        <w:t>3.2. Модуль изменения оповещения (Входные данные: идентификатор оповещения, название, время. Выходные данные: результат изменения [успех/провал].)</w:t>
+        <w:t>3.4. Модуль получения списка оповещений (Входные данные: [дата начала промежутка, дата конца промежутка]. Выходные данные: коллекция оповещений, упорядоченная по дате.)</w:t>
       </w:r>
     </w:p>
     <w:p>
@@ -947,7 +1030,8 @@
           <w:rFonts w:eastAsia="Times New Roman" w:cs="Times New Roman"/>
           <w:szCs w:val="28"/>
         </w:rPr>
-        <w:t>3.3. Модуль удаления оповещения (Входные данные: идентификатор оповещения. Выходные данные: результат удаления [успех/провал].)</w:t>
+        <w:lastRenderedPageBreak/>
+        <w:t xml:space="preserve"> </w:t>
       </w:r>
     </w:p>
     <w:p>
@@ -956,7 +1040,7 @@
           <w:rFonts w:eastAsia="Times New Roman" w:cs="Times New Roman"/>
           <w:szCs w:val="28"/>
         </w:rPr>
-        <w:t>3.4. Модуль получения списка оповещений (Входные данные: [дата начала промежутка, дата конца промежутка]. Выходные данные: коллекция оповещений, упорядоченная по дате.)</w:t>
+        <w:t>4.1. Модуль получения следующего оповещения (Выходные данные: оповещение)</w:t>
       </w:r>
     </w:p>
     <w:p>
@@ -965,8 +1049,7 @@
           <w:rFonts w:eastAsia="Times New Roman" w:cs="Times New Roman"/>
           <w:szCs w:val="28"/>
         </w:rPr>
-        <w:lastRenderedPageBreak/>
-        <w:t xml:space="preserve"> </w:t>
+        <w:t>4.2. Модуль добавления оповещения в пул (Входные данные: оповещение)</w:t>
       </w:r>
     </w:p>
     <w:p>
@@ -975,7 +1058,7 @@
           <w:rFonts w:eastAsia="Times New Roman" w:cs="Times New Roman"/>
           <w:szCs w:val="28"/>
         </w:rPr>
-        <w:t>4.1. Модуль получения следующего оповещения (Выходные данные: оповещение)</w:t>
+        <w:t xml:space="preserve"> </w:t>
       </w:r>
     </w:p>
     <w:p>
@@ -984,7 +1067,7 @@
           <w:rFonts w:eastAsia="Times New Roman" w:cs="Times New Roman"/>
           <w:szCs w:val="28"/>
         </w:rPr>
-        <w:t>4.2. Модуль добавления оповещения в пул (Входные данные: оповещение)</w:t>
+        <w:t xml:space="preserve">5.1. Модуль страницы добавления оповещения </w:t>
       </w:r>
     </w:p>
     <w:p>
@@ -993,7 +1076,7 @@
           <w:rFonts w:eastAsia="Times New Roman" w:cs="Times New Roman"/>
           <w:szCs w:val="28"/>
         </w:rPr>
-        <w:t xml:space="preserve"> </w:t>
+        <w:t>5.2. Модуль страницы изменения оповещения (Входные данные: данные выбранного оповещения)</w:t>
       </w:r>
     </w:p>
     <w:p>
@@ -1002,7 +1085,7 @@
           <w:rFonts w:eastAsia="Times New Roman" w:cs="Times New Roman"/>
           <w:szCs w:val="28"/>
         </w:rPr>
-        <w:t xml:space="preserve">5.1. Модуль страницы добавления оповещения </w:t>
+        <w:t>5.3. Модуль страницы удаления оповещения (Входные данные: выбранное оповещение)</w:t>
       </w:r>
     </w:p>
     <w:p>
@@ -1011,7 +1094,7 @@
           <w:rFonts w:eastAsia="Times New Roman" w:cs="Times New Roman"/>
           <w:szCs w:val="28"/>
         </w:rPr>
-        <w:t>5.2. Модуль страницы изменения оповещения (Входные данные: данные выбранного оповещения)</w:t>
+        <w:t>5.4. Модуль страницы списка оповещений (Входные данные: список оповещений)</w:t>
       </w:r>
     </w:p>
     <w:p>
@@ -1020,7 +1103,7 @@
           <w:rFonts w:eastAsia="Times New Roman" w:cs="Times New Roman"/>
           <w:szCs w:val="28"/>
         </w:rPr>
-        <w:t>5.3. Модуль страницы удаления оповещения (Входные данные: выбранное оповещение)</w:t>
+        <w:t xml:space="preserve"> </w:t>
       </w:r>
     </w:p>
     <w:p>
@@ -1029,7 +1112,7 @@
           <w:rFonts w:eastAsia="Times New Roman" w:cs="Times New Roman"/>
           <w:szCs w:val="28"/>
         </w:rPr>
-        <w:t>5.4. Модуль страницы списка оповещений (Входные данные: список оповещений)</w:t>
+        <w:t>6.1. Модуль старта оповещателя</w:t>
       </w:r>
     </w:p>
     <w:p>
@@ -1038,24 +1121,6 @@
           <w:rFonts w:eastAsia="Times New Roman" w:cs="Times New Roman"/>
           <w:szCs w:val="28"/>
         </w:rPr>
-        <w:t xml:space="preserve"> </w:t>
-      </w:r>
-    </w:p>
-    <w:p>
-      <w:r>
-        <w:rPr>
-          <w:rFonts w:eastAsia="Times New Roman" w:cs="Times New Roman"/>
-          <w:szCs w:val="28"/>
-        </w:rPr>
-        <w:t>6.1. Модуль старта оповещателя</w:t>
-      </w:r>
-    </w:p>
-    <w:p>
-      <w:r>
-        <w:rPr>
-          <w:rFonts w:eastAsia="Times New Roman" w:cs="Times New Roman"/>
-          <w:szCs w:val="28"/>
-        </w:rPr>
         <w:t>6.2. Модуль остановки оповещателя</w:t>
       </w:r>
     </w:p>
@@ -1066,10 +1131,10 @@
       </w:pPr>
       <w:r>
         <w:object w:dxaOrig="11835" w:dyaOrig="9375" w14:anchorId="70B7B389">
-          <v:shape id="_x0000_i1065" type="#_x0000_t75" style="width:459.75pt;height:364.5pt" o:ole="">
+          <v:shape id="_x0000_i1026" type="#_x0000_t75" style="width:459.75pt;height:364.5pt" o:ole="">
             <v:imagedata r:id="rId10" o:title=""/>
           </v:shape>
-          <o:OLEObject Type="Embed" ProgID="Visio.Drawing.11" ShapeID="_x0000_i1065" DrawAspect="Icon" ObjectID="_1511766361" r:id="rId11"/>
+          <o:OLEObject Type="Embed" ProgID="Visio.Drawing.11" ShapeID="_x0000_i1026" DrawAspect="Icon" ObjectID="_1511768418" r:id="rId11"/>
         </w:object>
       </w:r>
     </w:p>
@@ -1158,17 +1223,9 @@
           <w:szCs w:val="20"/>
           <w:lang w:val="en-US"/>
         </w:rPr>
-        <w:t xml:space="preserve">        INotification ViewAddNotificationPage();</w:t>
-      </w:r>
-    </w:p>
-    <w:p>
-      <w:pPr>
-        <w:spacing w:after="0" w:line="240" w:lineRule="auto"/>
-        <w:ind w:firstLine="0"/>
-        <w:rPr>
-          <w:lang w:val="en-US"/>
-        </w:rPr>
-      </w:pPr>
+        <w:t xml:space="preserve">        INotification </w:t>
+      </w:r>
+      <w:proofErr w:type="gramStart"/>
       <w:r>
         <w:rPr>
           <w:rFonts w:ascii="Courier New" w:eastAsia="Courier New" w:hAnsi="Courier New" w:cs="Courier New"/>
@@ -1176,17 +1233,9 @@
           <w:szCs w:val="20"/>
           <w:lang w:val="en-US"/>
         </w:rPr>
-        <w:t xml:space="preserve">        void ViewUpdateNotificationPage(INotification notification);</w:t>
-      </w:r>
-    </w:p>
-    <w:p>
-      <w:pPr>
-        <w:spacing w:after="0" w:line="240" w:lineRule="auto"/>
-        <w:ind w:firstLine="0"/>
-        <w:rPr>
-          <w:lang w:val="en-US"/>
-        </w:rPr>
-      </w:pPr>
+        <w:t>ViewAddNotificationPage(</w:t>
+      </w:r>
+      <w:proofErr w:type="gramEnd"/>
       <w:r>
         <w:rPr>
           <w:rFonts w:ascii="Courier New" w:eastAsia="Courier New" w:hAnsi="Courier New" w:cs="Courier New"/>
@@ -1194,7 +1243,7 @@
           <w:szCs w:val="20"/>
           <w:lang w:val="en-US"/>
         </w:rPr>
-        <w:t xml:space="preserve">        void ViewRemoveNotificationPage(INotification notification);</w:t>
+        <w:t>);</w:t>
       </w:r>
     </w:p>
     <w:p>
@@ -1212,17 +1261,9 @@
           <w:szCs w:val="20"/>
           <w:lang w:val="en-US"/>
         </w:rPr>
-        <w:t xml:space="preserve">        void ViewNotificationListPage(IList&lt;INotification&gt; notifications);</w:t>
-      </w:r>
-    </w:p>
-    <w:p>
-      <w:pPr>
-        <w:spacing w:after="0" w:line="240" w:lineRule="auto"/>
-        <w:ind w:firstLine="0"/>
-        <w:rPr>
-          <w:lang w:val="en-US"/>
-        </w:rPr>
-      </w:pPr>
+        <w:t xml:space="preserve">        void </w:t>
+      </w:r>
+      <w:proofErr w:type="gramStart"/>
       <w:r>
         <w:rPr>
           <w:rFonts w:ascii="Courier New" w:eastAsia="Courier New" w:hAnsi="Courier New" w:cs="Courier New"/>
@@ -1230,8 +1271,9 @@
           <w:szCs w:val="20"/>
           <w:lang w:val="en-US"/>
         </w:rPr>
-        <w:t xml:space="preserve">    </w:t>
-      </w:r>
+        <w:t>ViewUpdateNotificationPage(</w:t>
+      </w:r>
+      <w:proofErr w:type="gramEnd"/>
       <w:r>
         <w:rPr>
           <w:rFonts w:ascii="Courier New" w:eastAsia="Courier New" w:hAnsi="Courier New" w:cs="Courier New"/>
@@ -1239,26 +1281,7 @@
           <w:szCs w:val="20"/>
           <w:lang w:val="en-US"/>
         </w:rPr>
-        <w:t>}</w:t>
-      </w:r>
-    </w:p>
-    <w:p>
-      <w:pPr>
-        <w:rPr>
-          <w:lang w:val="en-US"/>
-        </w:rPr>
-      </w:pPr>
-      <w:r>
-        <w:t>Менеджер</w:t>
-      </w:r>
-      <w:r>
-        <w:rPr>
-          <w:lang w:val="en-US"/>
-        </w:rPr>
-        <w:t xml:space="preserve"> </w:t>
-      </w:r>
-      <w:r>
-        <w:t>оповещений</w:t>
+        <w:t>INotification notification);</w:t>
       </w:r>
     </w:p>
     <w:p>
@@ -1276,17 +1299,9 @@
           <w:szCs w:val="20"/>
           <w:lang w:val="en-US"/>
         </w:rPr>
-        <w:t xml:space="preserve">    public interface INotificationManager</w:t>
-      </w:r>
-    </w:p>
-    <w:p>
-      <w:pPr>
-        <w:spacing w:after="0" w:line="240" w:lineRule="auto"/>
-        <w:ind w:firstLine="0"/>
-        <w:rPr>
-          <w:lang w:val="en-US"/>
-        </w:rPr>
-      </w:pPr>
+        <w:t xml:space="preserve">        void </w:t>
+      </w:r>
+      <w:proofErr w:type="gramStart"/>
       <w:r>
         <w:rPr>
           <w:rFonts w:ascii="Courier New" w:eastAsia="Courier New" w:hAnsi="Courier New" w:cs="Courier New"/>
@@ -1294,17 +1309,9 @@
           <w:szCs w:val="20"/>
           <w:lang w:val="en-US"/>
         </w:rPr>
-        <w:t xml:space="preserve">    {</w:t>
-      </w:r>
-    </w:p>
-    <w:p>
-      <w:pPr>
-        <w:spacing w:after="0" w:line="240" w:lineRule="auto"/>
-        <w:ind w:firstLine="0"/>
-        <w:rPr>
-          <w:lang w:val="en-US"/>
-        </w:rPr>
-      </w:pPr>
+        <w:t>ViewRemoveNotificationPage(</w:t>
+      </w:r>
+      <w:proofErr w:type="gramEnd"/>
       <w:r>
         <w:rPr>
           <w:rFonts w:ascii="Courier New" w:eastAsia="Courier New" w:hAnsi="Courier New" w:cs="Courier New"/>
@@ -1312,7 +1319,7 @@
           <w:szCs w:val="20"/>
           <w:lang w:val="en-US"/>
         </w:rPr>
-        <w:t xml:space="preserve">        INotification GetNextNotification();</w:t>
+        <w:t>INotification notification);</w:t>
       </w:r>
     </w:p>
     <w:p>
@@ -1330,7 +1337,7 @@
           <w:szCs w:val="20"/>
           <w:lang w:val="en-US"/>
         </w:rPr>
-        <w:t xml:space="preserve">        void AddToPool(INotification notification);</w:t>
+        <w:t xml:space="preserve">        void ViewNotificationListPage(IList&lt;INotification&gt; notifications);</w:t>
       </w:r>
     </w:p>
     <w:p>
@@ -1348,27 +1355,8 @@
           <w:szCs w:val="20"/>
           <w:lang w:val="en-US"/>
         </w:rPr>
-        <w:t xml:space="preserve">    }</w:t>
-      </w:r>
-    </w:p>
-    <w:p>
-      <w:pPr>
-        <w:rPr>
-          <w:lang w:val="en-US"/>
-        </w:rPr>
-      </w:pPr>
-      <w:r>
-        <w:t>Оповещения</w:t>
-      </w:r>
-    </w:p>
-    <w:p>
-      <w:pPr>
-        <w:spacing w:after="0" w:line="240" w:lineRule="auto"/>
-        <w:ind w:firstLine="0"/>
-        <w:rPr>
-          <w:lang w:val="en-US"/>
-        </w:rPr>
-      </w:pPr>
+        <w:t xml:space="preserve">    </w:t>
+      </w:r>
       <w:r>
         <w:rPr>
           <w:rFonts w:ascii="Courier New" w:eastAsia="Courier New" w:hAnsi="Courier New" w:cs="Courier New"/>
@@ -1376,7 +1364,26 @@
           <w:szCs w:val="20"/>
           <w:lang w:val="en-US"/>
         </w:rPr>
-        <w:t xml:space="preserve">    public interface INotificationRepository</w:t>
+        <w:t>}</w:t>
+      </w:r>
+    </w:p>
+    <w:p>
+      <w:pPr>
+        <w:rPr>
+          <w:lang w:val="en-US"/>
+        </w:rPr>
+      </w:pPr>
+      <w:r>
+        <w:t>Менеджер</w:t>
+      </w:r>
+      <w:r>
+        <w:rPr>
+          <w:lang w:val="en-US"/>
+        </w:rPr>
+        <w:t xml:space="preserve"> </w:t>
+      </w:r>
+      <w:r>
+        <w:t>оповещений</w:t>
       </w:r>
     </w:p>
     <w:p>
@@ -1394,7 +1401,7 @@
           <w:szCs w:val="20"/>
           <w:lang w:val="en-US"/>
         </w:rPr>
-        <w:t xml:space="preserve">    {</w:t>
+        <w:t xml:space="preserve">    public interface INotificationManager</w:t>
       </w:r>
     </w:p>
     <w:p>
@@ -1412,7 +1419,7 @@
           <w:szCs w:val="20"/>
           <w:lang w:val="en-US"/>
         </w:rPr>
-        <w:t xml:space="preserve">        bool Add(INotification notification);</w:t>
+        <w:t xml:space="preserve">    {</w:t>
       </w:r>
     </w:p>
     <w:p>
@@ -1430,17 +1437,9 @@
           <w:szCs w:val="20"/>
           <w:lang w:val="en-US"/>
         </w:rPr>
-        <w:t xml:space="preserve">        bool Update(INotification notification);</w:t>
-      </w:r>
-    </w:p>
-    <w:p>
-      <w:pPr>
-        <w:spacing w:after="0" w:line="240" w:lineRule="auto"/>
-        <w:ind w:firstLine="0"/>
-        <w:rPr>
-          <w:lang w:val="en-US"/>
-        </w:rPr>
-      </w:pPr>
+        <w:t xml:space="preserve">        INotification </w:t>
+      </w:r>
+      <w:proofErr w:type="gramStart"/>
       <w:r>
         <w:rPr>
           <w:rFonts w:ascii="Courier New" w:eastAsia="Courier New" w:hAnsi="Courier New" w:cs="Courier New"/>
@@ -1448,17 +1447,9 @@
           <w:szCs w:val="20"/>
           <w:lang w:val="en-US"/>
         </w:rPr>
-        <w:t xml:space="preserve">        bool Remove(long id);</w:t>
-      </w:r>
-    </w:p>
-    <w:p>
-      <w:pPr>
-        <w:spacing w:after="0" w:line="240" w:lineRule="auto"/>
-        <w:ind w:firstLine="0"/>
-        <w:rPr>
-          <w:lang w:val="en-US"/>
-        </w:rPr>
-      </w:pPr>
+        <w:t>GetNextNotification(</w:t>
+      </w:r>
+      <w:proofErr w:type="gramEnd"/>
       <w:r>
         <w:rPr>
           <w:rFonts w:ascii="Courier New" w:eastAsia="Courier New" w:hAnsi="Courier New" w:cs="Courier New"/>
@@ -1466,10 +1457,17 @@
           <w:szCs w:val="20"/>
           <w:lang w:val="en-US"/>
         </w:rPr>
-        <w:t xml:space="preserve">        IList&lt;INotificat</w:t>
-      </w:r>
-      <w:bookmarkStart w:id="1" w:name="_GoBack"/>
-      <w:bookmarkEnd w:id="1"/>
+        <w:t>);</w:t>
+      </w:r>
+    </w:p>
+    <w:p>
+      <w:pPr>
+        <w:spacing w:after="0" w:line="240" w:lineRule="auto"/>
+        <w:ind w:firstLine="0"/>
+        <w:rPr>
+          <w:lang w:val="en-US"/>
+        </w:rPr>
+      </w:pPr>
       <w:r>
         <w:rPr>
           <w:rFonts w:ascii="Courier New" w:eastAsia="Courier New" w:hAnsi="Courier New" w:cs="Courier New"/>
@@ -1477,17 +1475,9 @@
           <w:szCs w:val="20"/>
           <w:lang w:val="en-US"/>
         </w:rPr>
-        <w:t>ion&gt; GetRange(TimeSpan startTime, TimeSpan endTime);</w:t>
-      </w:r>
-    </w:p>
-    <w:p>
-      <w:pPr>
-        <w:spacing w:after="0" w:line="240" w:lineRule="auto"/>
-        <w:ind w:firstLine="0"/>
-        <w:rPr>
-          <w:lang w:val="en-US"/>
-        </w:rPr>
-      </w:pPr>
+        <w:t xml:space="preserve">        void </w:t>
+      </w:r>
+      <w:proofErr w:type="gramStart"/>
       <w:r>
         <w:rPr>
           <w:rFonts w:ascii="Courier New" w:eastAsia="Courier New" w:hAnsi="Courier New" w:cs="Courier New"/>
@@ -1495,27 +1485,9 @@
           <w:szCs w:val="20"/>
           <w:lang w:val="en-US"/>
         </w:rPr>
-        <w:t xml:space="preserve">    }</w:t>
-      </w:r>
-    </w:p>
-    <w:p>
-      <w:pPr>
-        <w:rPr>
-          <w:lang w:val="en-US"/>
-        </w:rPr>
-      </w:pPr>
-      <w:r>
-        <w:t>Датчики</w:t>
-      </w:r>
-    </w:p>
-    <w:p>
-      <w:pPr>
-        <w:spacing w:after="0" w:line="240" w:lineRule="auto"/>
-        <w:ind w:firstLine="0"/>
-        <w:rPr>
-          <w:lang w:val="en-US"/>
-        </w:rPr>
-      </w:pPr>
+        <w:t>AddToPool(</w:t>
+      </w:r>
+      <w:proofErr w:type="gramEnd"/>
       <w:r>
         <w:rPr>
           <w:rFonts w:ascii="Courier New" w:eastAsia="Courier New" w:hAnsi="Courier New" w:cs="Courier New"/>
@@ -1523,7 +1495,7 @@
           <w:szCs w:val="20"/>
           <w:lang w:val="en-US"/>
         </w:rPr>
-        <w:t xml:space="preserve">    public interface ISensorManager</w:t>
+        <w:t>INotification notification);</w:t>
       </w:r>
     </w:p>
     <w:p>
@@ -1541,7 +1513,17 @@
           <w:szCs w:val="20"/>
           <w:lang w:val="en-US"/>
         </w:rPr>
-        <w:t xml:space="preserve">    {</w:t>
+        <w:t xml:space="preserve">    }</w:t>
+      </w:r>
+    </w:p>
+    <w:p>
+      <w:pPr>
+        <w:rPr>
+          <w:lang w:val="en-US"/>
+        </w:rPr>
+      </w:pPr>
+      <w:r>
+        <w:t>Оповещения</w:t>
       </w:r>
     </w:p>
     <w:p>
@@ -1559,7 +1541,7 @@
           <w:szCs w:val="20"/>
           <w:lang w:val="en-US"/>
         </w:rPr>
-        <w:t xml:space="preserve">        bool Registrate(int port);</w:t>
+        <w:t xml:space="preserve">    public interface INotificationRepository</w:t>
       </w:r>
     </w:p>
     <w:p>
@@ -1577,7 +1559,7 @@
           <w:szCs w:val="20"/>
           <w:lang w:val="en-US"/>
         </w:rPr>
-        <w:t xml:space="preserve">        void ScanPorts(IList&lt;int&gt; ports);</w:t>
+        <w:t xml:space="preserve">    {</w:t>
       </w:r>
     </w:p>
     <w:p>
@@ -1595,36 +1577,9 @@
           <w:szCs w:val="20"/>
           <w:lang w:val="en-US"/>
         </w:rPr>
-        <w:t xml:space="preserve">    }</w:t>
-      </w:r>
-    </w:p>
-    <w:p>
-      <w:pPr>
-        <w:rPr>
-          <w:lang w:val="en-US"/>
-        </w:rPr>
-      </w:pPr>
-      <w:r>
-        <w:t>Менеджер</w:t>
-      </w:r>
-      <w:r>
-        <w:rPr>
-          <w:lang w:val="en-US"/>
-        </w:rPr>
-        <w:t xml:space="preserve"> </w:t>
-      </w:r>
-      <w:r>
-        <w:t>аудиозаписей</w:t>
-      </w:r>
-    </w:p>
-    <w:p>
-      <w:pPr>
-        <w:spacing w:after="0" w:line="240" w:lineRule="auto"/>
-        <w:ind w:firstLine="0"/>
-        <w:rPr>
-          <w:lang w:val="en-US"/>
-        </w:rPr>
-      </w:pPr>
+        <w:t xml:space="preserve">        bool </w:t>
+      </w:r>
+      <w:proofErr w:type="gramStart"/>
       <w:r>
         <w:rPr>
           <w:rFonts w:ascii="Courier New" w:eastAsia="Courier New" w:hAnsi="Courier New" w:cs="Courier New"/>
@@ -1632,17 +1587,9 @@
           <w:szCs w:val="20"/>
           <w:lang w:val="en-US"/>
         </w:rPr>
-        <w:t xml:space="preserve">    public interface IAudioManager</w:t>
-      </w:r>
-    </w:p>
-    <w:p>
-      <w:pPr>
-        <w:spacing w:after="0" w:line="240" w:lineRule="auto"/>
-        <w:ind w:firstLine="0"/>
-        <w:rPr>
-          <w:lang w:val="en-US"/>
-        </w:rPr>
-      </w:pPr>
+        <w:t>Add(</w:t>
+      </w:r>
+      <w:proofErr w:type="gramEnd"/>
       <w:r>
         <w:rPr>
           <w:rFonts w:ascii="Courier New" w:eastAsia="Courier New" w:hAnsi="Courier New" w:cs="Courier New"/>
@@ -1650,7 +1597,7 @@
           <w:szCs w:val="20"/>
           <w:lang w:val="en-US"/>
         </w:rPr>
-        <w:t xml:space="preserve">    {</w:t>
+        <w:t>INotification notification);</w:t>
       </w:r>
     </w:p>
     <w:p>
@@ -1668,17 +1615,9 @@
           <w:szCs w:val="20"/>
           <w:lang w:val="en-US"/>
         </w:rPr>
-        <w:t xml:space="preserve">        void Play(IAudio audio);</w:t>
-      </w:r>
-    </w:p>
-    <w:p>
-      <w:pPr>
-        <w:spacing w:after="0" w:line="240" w:lineRule="auto"/>
-        <w:ind w:firstLine="0"/>
-        <w:rPr>
-          <w:lang w:val="en-US"/>
-        </w:rPr>
-      </w:pPr>
+        <w:t xml:space="preserve">        bool </w:t>
+      </w:r>
+      <w:proofErr w:type="gramStart"/>
       <w:r>
         <w:rPr>
           <w:rFonts w:ascii="Courier New" w:eastAsia="Courier New" w:hAnsi="Courier New" w:cs="Courier New"/>
@@ -1686,7 +1625,362 @@
           <w:szCs w:val="20"/>
           <w:lang w:val="en-US"/>
         </w:rPr>
-        <w:t xml:space="preserve">        Stream GetAudioStream(IAudio audio);</w:t>
+        <w:t>Update(</w:t>
+      </w:r>
+      <w:proofErr w:type="gramEnd"/>
+      <w:r>
+        <w:rPr>
+          <w:rFonts w:ascii="Courier New" w:eastAsia="Courier New" w:hAnsi="Courier New" w:cs="Courier New"/>
+          <w:sz w:val="20"/>
+          <w:szCs w:val="20"/>
+          <w:lang w:val="en-US"/>
+        </w:rPr>
+        <w:t>INotification notification);</w:t>
+      </w:r>
+    </w:p>
+    <w:p>
+      <w:pPr>
+        <w:spacing w:after="0" w:line="240" w:lineRule="auto"/>
+        <w:ind w:firstLine="0"/>
+        <w:rPr>
+          <w:lang w:val="en-US"/>
+        </w:rPr>
+      </w:pPr>
+      <w:r>
+        <w:rPr>
+          <w:rFonts w:ascii="Courier New" w:eastAsia="Courier New" w:hAnsi="Courier New" w:cs="Courier New"/>
+          <w:sz w:val="20"/>
+          <w:szCs w:val="20"/>
+          <w:lang w:val="en-US"/>
+        </w:rPr>
+        <w:t xml:space="preserve">        bool </w:t>
+      </w:r>
+      <w:proofErr w:type="gramStart"/>
+      <w:r>
+        <w:rPr>
+          <w:rFonts w:ascii="Courier New" w:eastAsia="Courier New" w:hAnsi="Courier New" w:cs="Courier New"/>
+          <w:sz w:val="20"/>
+          <w:szCs w:val="20"/>
+          <w:lang w:val="en-US"/>
+        </w:rPr>
+        <w:t>Remove(</w:t>
+      </w:r>
+      <w:proofErr w:type="gramEnd"/>
+      <w:r>
+        <w:rPr>
+          <w:rFonts w:ascii="Courier New" w:eastAsia="Courier New" w:hAnsi="Courier New" w:cs="Courier New"/>
+          <w:sz w:val="20"/>
+          <w:szCs w:val="20"/>
+          <w:lang w:val="en-US"/>
+        </w:rPr>
+        <w:t>long id);</w:t>
+      </w:r>
+    </w:p>
+    <w:p>
+      <w:pPr>
+        <w:spacing w:after="0" w:line="240" w:lineRule="auto"/>
+        <w:ind w:firstLine="0"/>
+        <w:rPr>
+          <w:lang w:val="en-US"/>
+        </w:rPr>
+      </w:pPr>
+      <w:r>
+        <w:rPr>
+          <w:rFonts w:ascii="Courier New" w:eastAsia="Courier New" w:hAnsi="Courier New" w:cs="Courier New"/>
+          <w:sz w:val="20"/>
+          <w:szCs w:val="20"/>
+          <w:lang w:val="en-US"/>
+        </w:rPr>
+        <w:t xml:space="preserve">        IList&lt;INotification&gt; </w:t>
+      </w:r>
+      <w:proofErr w:type="gramStart"/>
+      <w:r>
+        <w:rPr>
+          <w:rFonts w:ascii="Courier New" w:eastAsia="Courier New" w:hAnsi="Courier New" w:cs="Courier New"/>
+          <w:sz w:val="20"/>
+          <w:szCs w:val="20"/>
+          <w:lang w:val="en-US"/>
+        </w:rPr>
+        <w:t>GetRange(</w:t>
+      </w:r>
+      <w:proofErr w:type="gramEnd"/>
+      <w:r>
+        <w:rPr>
+          <w:rFonts w:ascii="Courier New" w:eastAsia="Courier New" w:hAnsi="Courier New" w:cs="Courier New"/>
+          <w:sz w:val="20"/>
+          <w:szCs w:val="20"/>
+          <w:lang w:val="en-US"/>
+        </w:rPr>
+        <w:t>TimeSpan startTime, TimeSpan endTime);</w:t>
+      </w:r>
+    </w:p>
+    <w:p>
+      <w:pPr>
+        <w:spacing w:after="0" w:line="240" w:lineRule="auto"/>
+        <w:ind w:firstLine="0"/>
+        <w:rPr>
+          <w:lang w:val="en-US"/>
+        </w:rPr>
+      </w:pPr>
+      <w:r>
+        <w:rPr>
+          <w:rFonts w:ascii="Courier New" w:eastAsia="Courier New" w:hAnsi="Courier New" w:cs="Courier New"/>
+          <w:sz w:val="20"/>
+          <w:szCs w:val="20"/>
+          <w:lang w:val="en-US"/>
+        </w:rPr>
+        <w:t xml:space="preserve">    }</w:t>
+      </w:r>
+    </w:p>
+    <w:p>
+      <w:pPr>
+        <w:rPr>
+          <w:lang w:val="en-US"/>
+        </w:rPr>
+      </w:pPr>
+      <w:r>
+        <w:t>Датчики</w:t>
+      </w:r>
+    </w:p>
+    <w:p>
+      <w:pPr>
+        <w:spacing w:after="0" w:line="240" w:lineRule="auto"/>
+        <w:ind w:firstLine="0"/>
+        <w:rPr>
+          <w:lang w:val="en-US"/>
+        </w:rPr>
+      </w:pPr>
+      <w:r>
+        <w:rPr>
+          <w:rFonts w:ascii="Courier New" w:eastAsia="Courier New" w:hAnsi="Courier New" w:cs="Courier New"/>
+          <w:sz w:val="20"/>
+          <w:szCs w:val="20"/>
+          <w:lang w:val="en-US"/>
+        </w:rPr>
+        <w:t xml:space="preserve">    public interface ISensorManager</w:t>
+      </w:r>
+    </w:p>
+    <w:p>
+      <w:pPr>
+        <w:spacing w:after="0" w:line="240" w:lineRule="auto"/>
+        <w:ind w:firstLine="0"/>
+        <w:rPr>
+          <w:lang w:val="en-US"/>
+        </w:rPr>
+      </w:pPr>
+      <w:r>
+        <w:rPr>
+          <w:rFonts w:ascii="Courier New" w:eastAsia="Courier New" w:hAnsi="Courier New" w:cs="Courier New"/>
+          <w:sz w:val="20"/>
+          <w:szCs w:val="20"/>
+          <w:lang w:val="en-US"/>
+        </w:rPr>
+        <w:t xml:space="preserve">    {</w:t>
+      </w:r>
+    </w:p>
+    <w:p>
+      <w:pPr>
+        <w:spacing w:after="0" w:line="240" w:lineRule="auto"/>
+        <w:ind w:firstLine="0"/>
+        <w:rPr>
+          <w:lang w:val="en-US"/>
+        </w:rPr>
+      </w:pPr>
+      <w:r>
+        <w:rPr>
+          <w:rFonts w:ascii="Courier New" w:eastAsia="Courier New" w:hAnsi="Courier New" w:cs="Courier New"/>
+          <w:sz w:val="20"/>
+          <w:szCs w:val="20"/>
+          <w:lang w:val="en-US"/>
+        </w:rPr>
+        <w:t xml:space="preserve">        bool </w:t>
+      </w:r>
+      <w:proofErr w:type="gramStart"/>
+      <w:r>
+        <w:rPr>
+          <w:rFonts w:ascii="Courier New" w:eastAsia="Courier New" w:hAnsi="Courier New" w:cs="Courier New"/>
+          <w:sz w:val="20"/>
+          <w:szCs w:val="20"/>
+          <w:lang w:val="en-US"/>
+        </w:rPr>
+        <w:t>Registrate(</w:t>
+      </w:r>
+      <w:proofErr w:type="gramEnd"/>
+      <w:r>
+        <w:rPr>
+          <w:rFonts w:ascii="Courier New" w:eastAsia="Courier New" w:hAnsi="Courier New" w:cs="Courier New"/>
+          <w:sz w:val="20"/>
+          <w:szCs w:val="20"/>
+          <w:lang w:val="en-US"/>
+        </w:rPr>
+        <w:t>int port);</w:t>
+      </w:r>
+    </w:p>
+    <w:p>
+      <w:pPr>
+        <w:spacing w:after="0" w:line="240" w:lineRule="auto"/>
+        <w:ind w:firstLine="0"/>
+        <w:rPr>
+          <w:lang w:val="en-US"/>
+        </w:rPr>
+      </w:pPr>
+      <w:r>
+        <w:rPr>
+          <w:rFonts w:ascii="Courier New" w:eastAsia="Courier New" w:hAnsi="Courier New" w:cs="Courier New"/>
+          <w:sz w:val="20"/>
+          <w:szCs w:val="20"/>
+          <w:lang w:val="en-US"/>
+        </w:rPr>
+        <w:t xml:space="preserve">        void ScanPorts(IList&lt;int&gt; ports);</w:t>
+      </w:r>
+    </w:p>
+    <w:p>
+      <w:pPr>
+        <w:spacing w:after="0" w:line="240" w:lineRule="auto"/>
+        <w:ind w:firstLine="0"/>
+        <w:rPr>
+          <w:lang w:val="en-US"/>
+        </w:rPr>
+      </w:pPr>
+      <w:r>
+        <w:rPr>
+          <w:rFonts w:ascii="Courier New" w:eastAsia="Courier New" w:hAnsi="Courier New" w:cs="Courier New"/>
+          <w:sz w:val="20"/>
+          <w:szCs w:val="20"/>
+          <w:lang w:val="en-US"/>
+        </w:rPr>
+        <w:t xml:space="preserve">    }</w:t>
+      </w:r>
+    </w:p>
+    <w:p>
+      <w:pPr>
+        <w:rPr>
+          <w:lang w:val="en-US"/>
+        </w:rPr>
+      </w:pPr>
+      <w:r>
+        <w:t>Менеджер</w:t>
+      </w:r>
+      <w:r>
+        <w:rPr>
+          <w:lang w:val="en-US"/>
+        </w:rPr>
+        <w:t xml:space="preserve"> </w:t>
+      </w:r>
+      <w:r>
+        <w:t>аудиозаписей</w:t>
+      </w:r>
+    </w:p>
+    <w:p>
+      <w:pPr>
+        <w:spacing w:after="0" w:line="240" w:lineRule="auto"/>
+        <w:ind w:firstLine="0"/>
+        <w:rPr>
+          <w:lang w:val="en-US"/>
+        </w:rPr>
+      </w:pPr>
+      <w:r>
+        <w:rPr>
+          <w:rFonts w:ascii="Courier New" w:eastAsia="Courier New" w:hAnsi="Courier New" w:cs="Courier New"/>
+          <w:sz w:val="20"/>
+          <w:szCs w:val="20"/>
+          <w:lang w:val="en-US"/>
+        </w:rPr>
+        <w:t xml:space="preserve">    public interface IAudioManager</w:t>
+      </w:r>
+    </w:p>
+    <w:p>
+      <w:pPr>
+        <w:spacing w:after="0" w:line="240" w:lineRule="auto"/>
+        <w:ind w:firstLine="0"/>
+        <w:rPr>
+          <w:lang w:val="en-US"/>
+        </w:rPr>
+      </w:pPr>
+      <w:r>
+        <w:rPr>
+          <w:rFonts w:ascii="Courier New" w:eastAsia="Courier New" w:hAnsi="Courier New" w:cs="Courier New"/>
+          <w:sz w:val="20"/>
+          <w:szCs w:val="20"/>
+          <w:lang w:val="en-US"/>
+        </w:rPr>
+        <w:t xml:space="preserve">    {</w:t>
+      </w:r>
+    </w:p>
+    <w:p>
+      <w:pPr>
+        <w:spacing w:after="0" w:line="240" w:lineRule="auto"/>
+        <w:ind w:firstLine="0"/>
+        <w:rPr>
+          <w:lang w:val="en-US"/>
+        </w:rPr>
+      </w:pPr>
+      <w:r>
+        <w:rPr>
+          <w:rFonts w:ascii="Courier New" w:eastAsia="Courier New" w:hAnsi="Courier New" w:cs="Courier New"/>
+          <w:sz w:val="20"/>
+          <w:szCs w:val="20"/>
+          <w:lang w:val="en-US"/>
+        </w:rPr>
+        <w:t xml:space="preserve">        void </w:t>
+      </w:r>
+      <w:proofErr w:type="gramStart"/>
+      <w:r>
+        <w:rPr>
+          <w:rFonts w:ascii="Courier New" w:eastAsia="Courier New" w:hAnsi="Courier New" w:cs="Courier New"/>
+          <w:sz w:val="20"/>
+          <w:szCs w:val="20"/>
+          <w:lang w:val="en-US"/>
+        </w:rPr>
+        <w:t>Play(</w:t>
+      </w:r>
+      <w:proofErr w:type="gramEnd"/>
+      <w:r>
+        <w:rPr>
+          <w:rFonts w:ascii="Courier New" w:eastAsia="Courier New" w:hAnsi="Courier New" w:cs="Courier New"/>
+          <w:sz w:val="20"/>
+          <w:szCs w:val="20"/>
+          <w:lang w:val="en-US"/>
+        </w:rPr>
+        <w:t>IAudio audio);</w:t>
+      </w:r>
+    </w:p>
+    <w:p>
+      <w:pPr>
+        <w:spacing w:after="0" w:line="240" w:lineRule="auto"/>
+        <w:ind w:firstLine="0"/>
+        <w:rPr>
+          <w:lang w:val="en-US"/>
+        </w:rPr>
+      </w:pPr>
+      <w:r>
+        <w:rPr>
+          <w:rFonts w:ascii="Courier New" w:eastAsia="Courier New" w:hAnsi="Courier New" w:cs="Courier New"/>
+          <w:sz w:val="20"/>
+          <w:szCs w:val="20"/>
+          <w:lang w:val="en-US"/>
+        </w:rPr>
+        <w:t xml:space="preserve">        Stream </w:t>
+      </w:r>
+      <w:proofErr w:type="gramStart"/>
+      <w:r>
+        <w:rPr>
+          <w:rFonts w:ascii="Courier New" w:eastAsia="Courier New" w:hAnsi="Courier New" w:cs="Courier New"/>
+          <w:sz w:val="20"/>
+          <w:szCs w:val="20"/>
+          <w:lang w:val="en-US"/>
+        </w:rPr>
+        <w:t>GetAudioStream(</w:t>
+      </w:r>
+      <w:proofErr w:type="gramEnd"/>
+      <w:r>
+        <w:rPr>
+          <w:rFonts w:ascii="Courier New" w:eastAsia="Courier New" w:hAnsi="Courier New" w:cs="Courier New"/>
+          <w:sz w:val="20"/>
+          <w:szCs w:val="20"/>
+          <w:lang w:val="en-US"/>
+        </w:rPr>
+        <w:t>IAudio audio);</w:t>
       </w:r>
     </w:p>
     <w:p>
@@ -2034,10 +2328,10 @@
       </w:pPr>
       <w:r>
         <w:object w:dxaOrig="11835" w:dyaOrig="9375" w14:anchorId="6A94C056">
-          <v:shape id="_x0000_i1029" type="#_x0000_t75" style="width:459.75pt;height:364.5pt" o:ole="">
+          <v:shape id="_x0000_i1027" type="#_x0000_t75" style="width:459.75pt;height:364.5pt" o:ole="">
             <v:imagedata r:id="rId10" o:title=""/>
           </v:shape>
-          <o:OLEObject Type="Embed" ProgID="Visio.Drawing.11" ShapeID="_x0000_i1029" DrawAspect="Icon" ObjectID="_1511766362" r:id="rId12"/>
+          <o:OLEObject Type="Embed" ProgID="Visio.Drawing.11" ShapeID="_x0000_i1027" DrawAspect="Icon" ObjectID="_1511768419" r:id="rId12"/>
         </w:object>
       </w:r>
     </w:p>
@@ -3728,6 +4022,185 @@
     </w:lvl>
   </w:abstractNum>
   <w:abstractNum w:abstractNumId="13" w15:restartNumberingAfterBreak="0">
+    <w:nsid w:val="3BC41F16"/>
+    <w:multiLevelType w:val="hybridMultilevel"/>
+    <w:tmpl w:val="390E5FEC"/>
+    <w:lvl w:ilvl="0" w:tplc="7E0879F6">
+      <w:start w:val="1"/>
+      <w:numFmt w:val="decimal"/>
+      <w:suff w:val="space"/>
+      <w:lvlText w:val="%1."/>
+      <w:lvlJc w:val="left"/>
+      <w:pPr>
+        <w:ind w:left="0" w:firstLine="851"/>
+      </w:pPr>
+      <w:rPr>
+        <w:rFonts w:hint="default"/>
+      </w:rPr>
+    </w:lvl>
+    <w:lvl w:ilvl="1" w:tplc="04190019" w:tentative="1">
+      <w:start w:val="1"/>
+      <w:numFmt w:val="lowerLetter"/>
+      <w:lvlText w:val="%2."/>
+      <w:lvlJc w:val="left"/>
+      <w:pPr>
+        <w:ind w:left="2291" w:hanging="360"/>
+      </w:pPr>
+    </w:lvl>
+    <w:lvl w:ilvl="2" w:tplc="0419001B" w:tentative="1">
+      <w:start w:val="1"/>
+      <w:numFmt w:val="lowerRoman"/>
+      <w:lvlText w:val="%3."/>
+      <w:lvlJc w:val="right"/>
+      <w:pPr>
+        <w:ind w:left="3011" w:hanging="180"/>
+      </w:pPr>
+    </w:lvl>
+    <w:lvl w:ilvl="3" w:tplc="0419000F" w:tentative="1">
+      <w:start w:val="1"/>
+      <w:numFmt w:val="decimal"/>
+      <w:lvlText w:val="%4."/>
+      <w:lvlJc w:val="left"/>
+      <w:pPr>
+        <w:ind w:left="3731" w:hanging="360"/>
+      </w:pPr>
+    </w:lvl>
+    <w:lvl w:ilvl="4" w:tplc="04190019" w:tentative="1">
+      <w:start w:val="1"/>
+      <w:numFmt w:val="lowerLetter"/>
+      <w:lvlText w:val="%5."/>
+      <w:lvlJc w:val="left"/>
+      <w:pPr>
+        <w:ind w:left="4451" w:hanging="360"/>
+      </w:pPr>
+    </w:lvl>
+    <w:lvl w:ilvl="5" w:tplc="0419001B" w:tentative="1">
+      <w:start w:val="1"/>
+      <w:numFmt w:val="lowerRoman"/>
+      <w:lvlText w:val="%6."/>
+      <w:lvlJc w:val="right"/>
+      <w:pPr>
+        <w:ind w:left="5171" w:hanging="180"/>
+      </w:pPr>
+    </w:lvl>
+    <w:lvl w:ilvl="6" w:tplc="0419000F" w:tentative="1">
+      <w:start w:val="1"/>
+      <w:numFmt w:val="decimal"/>
+      <w:lvlText w:val="%7."/>
+      <w:lvlJc w:val="left"/>
+      <w:pPr>
+        <w:ind w:left="5891" w:hanging="360"/>
+      </w:pPr>
+    </w:lvl>
+    <w:lvl w:ilvl="7" w:tplc="04190019" w:tentative="1">
+      <w:start w:val="1"/>
+      <w:numFmt w:val="lowerLetter"/>
+      <w:lvlText w:val="%8."/>
+      <w:lvlJc w:val="left"/>
+      <w:pPr>
+        <w:ind w:left="6611" w:hanging="360"/>
+      </w:pPr>
+    </w:lvl>
+    <w:lvl w:ilvl="8" w:tplc="0419001B" w:tentative="1">
+      <w:start w:val="1"/>
+      <w:numFmt w:val="lowerRoman"/>
+      <w:lvlText w:val="%9."/>
+      <w:lvlJc w:val="right"/>
+      <w:pPr>
+        <w:ind w:left="7331" w:hanging="180"/>
+      </w:pPr>
+    </w:lvl>
+  </w:abstractNum>
+  <w:abstractNum w:abstractNumId="14" w15:restartNumberingAfterBreak="0">
+    <w:nsid w:val="3D1470B6"/>
+    <w:multiLevelType w:val="hybridMultilevel"/>
+    <w:tmpl w:val="4D60AA9C"/>
+    <w:lvl w:ilvl="0" w:tplc="103C2DE6">
+      <w:start w:val="1"/>
+      <w:numFmt w:val="decimal"/>
+      <w:lvlText w:val="%1)"/>
+      <w:lvlJc w:val="left"/>
+      <w:pPr>
+        <w:ind w:left="1211" w:hanging="360"/>
+      </w:pPr>
+      <w:rPr>
+        <w:rFonts w:hint="default"/>
+      </w:rPr>
+    </w:lvl>
+    <w:lvl w:ilvl="1" w:tplc="04190019" w:tentative="1">
+      <w:start w:val="1"/>
+      <w:numFmt w:val="lowerLetter"/>
+      <w:lvlText w:val="%2."/>
+      <w:lvlJc w:val="left"/>
+      <w:pPr>
+        <w:ind w:left="1931" w:hanging="360"/>
+      </w:pPr>
+    </w:lvl>
+    <w:lvl w:ilvl="2" w:tplc="0419001B" w:tentative="1">
+      <w:start w:val="1"/>
+      <w:numFmt w:val="lowerRoman"/>
+      <w:lvlText w:val="%3."/>
+      <w:lvlJc w:val="right"/>
+      <w:pPr>
+        <w:ind w:left="2651" w:hanging="180"/>
+      </w:pPr>
+    </w:lvl>
+    <w:lvl w:ilvl="3" w:tplc="0419000F" w:tentative="1">
+      <w:start w:val="1"/>
+      <w:numFmt w:val="decimal"/>
+      <w:lvlText w:val="%4."/>
+      <w:lvlJc w:val="left"/>
+      <w:pPr>
+        <w:ind w:left="3371" w:hanging="360"/>
+      </w:pPr>
+    </w:lvl>
+    <w:lvl w:ilvl="4" w:tplc="04190019" w:tentative="1">
+      <w:start w:val="1"/>
+      <w:numFmt w:val="lowerLetter"/>
+      <w:lvlText w:val="%5."/>
+      <w:lvlJc w:val="left"/>
+      <w:pPr>
+        <w:ind w:left="4091" w:hanging="360"/>
+      </w:pPr>
+    </w:lvl>
+    <w:lvl w:ilvl="5" w:tplc="0419001B" w:tentative="1">
+      <w:start w:val="1"/>
+      <w:numFmt w:val="lowerRoman"/>
+      <w:lvlText w:val="%6."/>
+      <w:lvlJc w:val="right"/>
+      <w:pPr>
+        <w:ind w:left="4811" w:hanging="180"/>
+      </w:pPr>
+    </w:lvl>
+    <w:lvl w:ilvl="6" w:tplc="0419000F" w:tentative="1">
+      <w:start w:val="1"/>
+      <w:numFmt w:val="decimal"/>
+      <w:lvlText w:val="%7."/>
+      <w:lvlJc w:val="left"/>
+      <w:pPr>
+        <w:ind w:left="5531" w:hanging="360"/>
+      </w:pPr>
+    </w:lvl>
+    <w:lvl w:ilvl="7" w:tplc="04190019" w:tentative="1">
+      <w:start w:val="1"/>
+      <w:numFmt w:val="lowerLetter"/>
+      <w:lvlText w:val="%8."/>
+      <w:lvlJc w:val="left"/>
+      <w:pPr>
+        <w:ind w:left="6251" w:hanging="360"/>
+      </w:pPr>
+    </w:lvl>
+    <w:lvl w:ilvl="8" w:tplc="0419001B" w:tentative="1">
+      <w:start w:val="1"/>
+      <w:numFmt w:val="lowerRoman"/>
+      <w:lvlText w:val="%9."/>
+      <w:lvlJc w:val="right"/>
+      <w:pPr>
+        <w:ind w:left="6971" w:hanging="180"/>
+      </w:pPr>
+    </w:lvl>
+  </w:abstractNum>
+  <w:abstractNum w:abstractNumId="15" w15:restartNumberingAfterBreak="0">
     <w:nsid w:val="402C1DDF"/>
     <w:multiLevelType w:val="hybridMultilevel"/>
     <w:tmpl w:val="3872D3EC"/>
@@ -3840,7 +4313,7 @@
       </w:rPr>
     </w:lvl>
   </w:abstractNum>
-  <w:abstractNum w:abstractNumId="14" w15:restartNumberingAfterBreak="0">
+  <w:abstractNum w:abstractNumId="16" w15:restartNumberingAfterBreak="0">
     <w:nsid w:val="43E6222F"/>
     <w:multiLevelType w:val="hybridMultilevel"/>
     <w:tmpl w:val="39446998"/>
@@ -3953,7 +4426,97 @@
       </w:rPr>
     </w:lvl>
   </w:abstractNum>
-  <w:abstractNum w:abstractNumId="15" w15:restartNumberingAfterBreak="0">
+  <w:abstractNum w:abstractNumId="17" w15:restartNumberingAfterBreak="0">
+    <w:nsid w:val="4DE229D5"/>
+    <w:multiLevelType w:val="hybridMultilevel"/>
+    <w:tmpl w:val="2F961296"/>
+    <w:lvl w:ilvl="0" w:tplc="7E0879F6">
+      <w:start w:val="1"/>
+      <w:numFmt w:val="decimal"/>
+      <w:suff w:val="space"/>
+      <w:lvlText w:val="%1."/>
+      <w:lvlJc w:val="left"/>
+      <w:pPr>
+        <w:ind w:left="851" w:firstLine="851"/>
+      </w:pPr>
+      <w:rPr>
+        <w:rFonts w:hint="default"/>
+      </w:rPr>
+    </w:lvl>
+    <w:lvl w:ilvl="1" w:tplc="04190019" w:tentative="1">
+      <w:start w:val="1"/>
+      <w:numFmt w:val="lowerLetter"/>
+      <w:lvlText w:val="%2."/>
+      <w:lvlJc w:val="left"/>
+      <w:pPr>
+        <w:ind w:left="2291" w:hanging="360"/>
+      </w:pPr>
+    </w:lvl>
+    <w:lvl w:ilvl="2" w:tplc="0419001B" w:tentative="1">
+      <w:start w:val="1"/>
+      <w:numFmt w:val="lowerRoman"/>
+      <w:lvlText w:val="%3."/>
+      <w:lvlJc w:val="right"/>
+      <w:pPr>
+        <w:ind w:left="3011" w:hanging="180"/>
+      </w:pPr>
+    </w:lvl>
+    <w:lvl w:ilvl="3" w:tplc="0419000F" w:tentative="1">
+      <w:start w:val="1"/>
+      <w:numFmt w:val="decimal"/>
+      <w:lvlText w:val="%4."/>
+      <w:lvlJc w:val="left"/>
+      <w:pPr>
+        <w:ind w:left="3731" w:hanging="360"/>
+      </w:pPr>
+    </w:lvl>
+    <w:lvl w:ilvl="4" w:tplc="04190019" w:tentative="1">
+      <w:start w:val="1"/>
+      <w:numFmt w:val="lowerLetter"/>
+      <w:lvlText w:val="%5."/>
+      <w:lvlJc w:val="left"/>
+      <w:pPr>
+        <w:ind w:left="4451" w:hanging="360"/>
+      </w:pPr>
+    </w:lvl>
+    <w:lvl w:ilvl="5" w:tplc="0419001B" w:tentative="1">
+      <w:start w:val="1"/>
+      <w:numFmt w:val="lowerRoman"/>
+      <w:lvlText w:val="%6."/>
+      <w:lvlJc w:val="right"/>
+      <w:pPr>
+        <w:ind w:left="5171" w:hanging="180"/>
+      </w:pPr>
+    </w:lvl>
+    <w:lvl w:ilvl="6" w:tplc="0419000F" w:tentative="1">
+      <w:start w:val="1"/>
+      <w:numFmt w:val="decimal"/>
+      <w:lvlText w:val="%7."/>
+      <w:lvlJc w:val="left"/>
+      <w:pPr>
+        <w:ind w:left="5891" w:hanging="360"/>
+      </w:pPr>
+    </w:lvl>
+    <w:lvl w:ilvl="7" w:tplc="04190019" w:tentative="1">
+      <w:start w:val="1"/>
+      <w:numFmt w:val="lowerLetter"/>
+      <w:lvlText w:val="%8."/>
+      <w:lvlJc w:val="left"/>
+      <w:pPr>
+        <w:ind w:left="6611" w:hanging="360"/>
+      </w:pPr>
+    </w:lvl>
+    <w:lvl w:ilvl="8" w:tplc="0419001B" w:tentative="1">
+      <w:start w:val="1"/>
+      <w:numFmt w:val="lowerRoman"/>
+      <w:lvlText w:val="%9."/>
+      <w:lvlJc w:val="right"/>
+      <w:pPr>
+        <w:ind w:left="7331" w:hanging="180"/>
+      </w:pPr>
+    </w:lvl>
+  </w:abstractNum>
+  <w:abstractNum w:abstractNumId="18" w15:restartNumberingAfterBreak="0">
     <w:nsid w:val="4F9430B1"/>
     <w:multiLevelType w:val="hybridMultilevel"/>
     <w:tmpl w:val="77DCBF4A"/>
@@ -4066,7 +4629,7 @@
       </w:rPr>
     </w:lvl>
   </w:abstractNum>
-  <w:abstractNum w:abstractNumId="16" w15:restartNumberingAfterBreak="0">
+  <w:abstractNum w:abstractNumId="19" w15:restartNumberingAfterBreak="0">
     <w:nsid w:val="58D4000E"/>
     <w:multiLevelType w:val="hybridMultilevel"/>
     <w:tmpl w:val="6B1ED034"/>
@@ -4179,7 +4742,97 @@
       </w:rPr>
     </w:lvl>
   </w:abstractNum>
-  <w:abstractNum w:abstractNumId="17" w15:restartNumberingAfterBreak="0">
+  <w:abstractNum w:abstractNumId="20" w15:restartNumberingAfterBreak="0">
+    <w:nsid w:val="610E1153"/>
+    <w:multiLevelType w:val="hybridMultilevel"/>
+    <w:tmpl w:val="95229DB8"/>
+    <w:lvl w:ilvl="0" w:tplc="62023E6E">
+      <w:start w:val="1"/>
+      <w:numFmt w:val="decimal"/>
+      <w:suff w:val="space"/>
+      <w:lvlText w:val="%1."/>
+      <w:lvlJc w:val="left"/>
+      <w:pPr>
+        <w:ind w:left="0" w:firstLine="851"/>
+      </w:pPr>
+      <w:rPr>
+        <w:rFonts w:eastAsia="Times New Roman" w:cs="Times New Roman" w:hint="default"/>
+      </w:rPr>
+    </w:lvl>
+    <w:lvl w:ilvl="1" w:tplc="04190019" w:tentative="1">
+      <w:start w:val="1"/>
+      <w:numFmt w:val="lowerLetter"/>
+      <w:lvlText w:val="%2."/>
+      <w:lvlJc w:val="left"/>
+      <w:pPr>
+        <w:ind w:left="1931" w:hanging="360"/>
+      </w:pPr>
+    </w:lvl>
+    <w:lvl w:ilvl="2" w:tplc="0419001B" w:tentative="1">
+      <w:start w:val="1"/>
+      <w:numFmt w:val="lowerRoman"/>
+      <w:lvlText w:val="%3."/>
+      <w:lvlJc w:val="right"/>
+      <w:pPr>
+        <w:ind w:left="2651" w:hanging="180"/>
+      </w:pPr>
+    </w:lvl>
+    <w:lvl w:ilvl="3" w:tplc="0419000F" w:tentative="1">
+      <w:start w:val="1"/>
+      <w:numFmt w:val="decimal"/>
+      <w:lvlText w:val="%4."/>
+      <w:lvlJc w:val="left"/>
+      <w:pPr>
+        <w:ind w:left="3371" w:hanging="360"/>
+      </w:pPr>
+    </w:lvl>
+    <w:lvl w:ilvl="4" w:tplc="04190019" w:tentative="1">
+      <w:start w:val="1"/>
+      <w:numFmt w:val="lowerLetter"/>
+      <w:lvlText w:val="%5."/>
+      <w:lvlJc w:val="left"/>
+      <w:pPr>
+        <w:ind w:left="4091" w:hanging="360"/>
+      </w:pPr>
+    </w:lvl>
+    <w:lvl w:ilvl="5" w:tplc="0419001B" w:tentative="1">
+      <w:start w:val="1"/>
+      <w:numFmt w:val="lowerRoman"/>
+      <w:lvlText w:val="%6."/>
+      <w:lvlJc w:val="right"/>
+      <w:pPr>
+        <w:ind w:left="4811" w:hanging="180"/>
+      </w:pPr>
+    </w:lvl>
+    <w:lvl w:ilvl="6" w:tplc="0419000F" w:tentative="1">
+      <w:start w:val="1"/>
+      <w:numFmt w:val="decimal"/>
+      <w:lvlText w:val="%7."/>
+      <w:lvlJc w:val="left"/>
+      <w:pPr>
+        <w:ind w:left="5531" w:hanging="360"/>
+      </w:pPr>
+    </w:lvl>
+    <w:lvl w:ilvl="7" w:tplc="04190019" w:tentative="1">
+      <w:start w:val="1"/>
+      <w:numFmt w:val="lowerLetter"/>
+      <w:lvlText w:val="%8."/>
+      <w:lvlJc w:val="left"/>
+      <w:pPr>
+        <w:ind w:left="6251" w:hanging="360"/>
+      </w:pPr>
+    </w:lvl>
+    <w:lvl w:ilvl="8" w:tplc="0419001B" w:tentative="1">
+      <w:start w:val="1"/>
+      <w:numFmt w:val="lowerRoman"/>
+      <w:lvlText w:val="%9."/>
+      <w:lvlJc w:val="right"/>
+      <w:pPr>
+        <w:ind w:left="6971" w:hanging="180"/>
+      </w:pPr>
+    </w:lvl>
+  </w:abstractNum>
+  <w:abstractNum w:abstractNumId="21" w15:restartNumberingAfterBreak="0">
     <w:nsid w:val="6730637F"/>
     <w:multiLevelType w:val="hybridMultilevel"/>
     <w:tmpl w:val="98D2362C"/>
@@ -4292,7 +4945,7 @@
       </w:rPr>
     </w:lvl>
   </w:abstractNum>
-  <w:abstractNum w:abstractNumId="18" w15:restartNumberingAfterBreak="0">
+  <w:abstractNum w:abstractNumId="22" w15:restartNumberingAfterBreak="0">
     <w:nsid w:val="67420C5B"/>
     <w:multiLevelType w:val="hybridMultilevel"/>
     <w:tmpl w:val="5E682136"/>
@@ -4405,7 +5058,7 @@
       </w:rPr>
     </w:lvl>
   </w:abstractNum>
-  <w:abstractNum w:abstractNumId="19" w15:restartNumberingAfterBreak="0">
+  <w:abstractNum w:abstractNumId="23" w15:restartNumberingAfterBreak="0">
     <w:nsid w:val="6BA27DDA"/>
     <w:multiLevelType w:val="hybridMultilevel"/>
     <w:tmpl w:val="C3DC8B84"/>
@@ -4518,7 +5171,7 @@
       </w:rPr>
     </w:lvl>
   </w:abstractNum>
-  <w:abstractNum w:abstractNumId="20" w15:restartNumberingAfterBreak="0">
+  <w:abstractNum w:abstractNumId="24" w15:restartNumberingAfterBreak="0">
     <w:nsid w:val="6E6266B9"/>
     <w:multiLevelType w:val="hybridMultilevel"/>
     <w:tmpl w:val="1EDEAFC8"/>
@@ -4631,7 +5284,7 @@
       </w:rPr>
     </w:lvl>
   </w:abstractNum>
-  <w:abstractNum w:abstractNumId="21" w15:restartNumberingAfterBreak="0">
+  <w:abstractNum w:abstractNumId="25" w15:restartNumberingAfterBreak="0">
     <w:nsid w:val="71BD303E"/>
     <w:multiLevelType w:val="hybridMultilevel"/>
     <w:tmpl w:val="050E2416"/>
@@ -4744,7 +5397,7 @@
       </w:rPr>
     </w:lvl>
   </w:abstractNum>
-  <w:abstractNum w:abstractNumId="22" w15:restartNumberingAfterBreak="0">
+  <w:abstractNum w:abstractNumId="26" w15:restartNumberingAfterBreak="0">
     <w:nsid w:val="740824BB"/>
     <w:multiLevelType w:val="hybridMultilevel"/>
     <w:tmpl w:val="98CA18F6"/>
@@ -4857,7 +5510,7 @@
       </w:rPr>
     </w:lvl>
   </w:abstractNum>
-  <w:abstractNum w:abstractNumId="23" w15:restartNumberingAfterBreak="0">
+  <w:abstractNum w:abstractNumId="27" w15:restartNumberingAfterBreak="0">
     <w:nsid w:val="76377215"/>
     <w:multiLevelType w:val="hybridMultilevel"/>
     <w:tmpl w:val="A86CD6B0"/>
@@ -4970,7 +5623,7 @@
       </w:rPr>
     </w:lvl>
   </w:abstractNum>
-  <w:abstractNum w:abstractNumId="24" w15:restartNumberingAfterBreak="0">
+  <w:abstractNum w:abstractNumId="28" w15:restartNumberingAfterBreak="0">
     <w:nsid w:val="7B221B77"/>
     <w:multiLevelType w:val="hybridMultilevel"/>
     <w:tmpl w:val="A66896B6"/>
@@ -5083,7 +5736,7 @@
       </w:rPr>
     </w:lvl>
   </w:abstractNum>
-  <w:abstractNum w:abstractNumId="25" w15:restartNumberingAfterBreak="0">
+  <w:abstractNum w:abstractNumId="29" w15:restartNumberingAfterBreak="0">
     <w:nsid w:val="7E322A66"/>
     <w:multiLevelType w:val="multilevel"/>
     <w:tmpl w:val="4C386C62"/>
@@ -5201,7 +5854,7 @@
       </w:rPr>
     </w:lvl>
   </w:abstractNum>
-  <w:abstractNum w:abstractNumId="26" w15:restartNumberingAfterBreak="0">
+  <w:abstractNum w:abstractNumId="30" w15:restartNumberingAfterBreak="0">
     <w:nsid w:val="7F040C28"/>
     <w:multiLevelType w:val="hybridMultilevel"/>
     <w:tmpl w:val="CB24B2C2"/>
@@ -5292,13 +5945,13 @@
     </w:lvl>
   </w:abstractNum>
   <w:num w:numId="1">
-    <w:abstractNumId w:val="16"/>
+    <w:abstractNumId w:val="19"/>
   </w:num>
   <w:num w:numId="2">
     <w:abstractNumId w:val="2"/>
   </w:num>
   <w:num w:numId="3">
-    <w:abstractNumId w:val="21"/>
+    <w:abstractNumId w:val="25"/>
   </w:num>
   <w:num w:numId="4">
     <w:abstractNumId w:val="11"/>
@@ -5340,13 +5993,13 @@
     <w:abstractNumId w:val="0"/>
   </w:num>
   <w:num w:numId="8">
-    <w:abstractNumId w:val="26"/>
+    <w:abstractNumId w:val="30"/>
   </w:num>
   <w:num w:numId="9">
     <w:abstractNumId w:val="3"/>
   </w:num>
   <w:num w:numId="10">
-    <w:abstractNumId w:val="25"/>
+    <w:abstractNumId w:val="29"/>
   </w:num>
   <w:num w:numId="11">
     <w:abstractNumId w:val="5"/>
@@ -5382,25 +6035,25 @@
     <w:abstractNumId w:val="8"/>
   </w:num>
   <w:num w:numId="13">
-    <w:abstractNumId w:val="18"/>
+    <w:abstractNumId w:val="22"/>
   </w:num>
   <w:num w:numId="14">
-    <w:abstractNumId w:val="14"/>
+    <w:abstractNumId w:val="16"/>
   </w:num>
   <w:num w:numId="15">
-    <w:abstractNumId w:val="19"/>
+    <w:abstractNumId w:val="23"/>
   </w:num>
   <w:num w:numId="16">
-    <w:abstractNumId w:val="13"/>
+    <w:abstractNumId w:val="15"/>
   </w:num>
   <w:num w:numId="17">
     <w:abstractNumId w:val="6"/>
   </w:num>
   <w:num w:numId="18">
-    <w:abstractNumId w:val="17"/>
+    <w:abstractNumId w:val="21"/>
   </w:num>
   <w:num w:numId="19">
-    <w:abstractNumId w:val="22"/>
+    <w:abstractNumId w:val="26"/>
   </w:num>
   <w:num w:numId="20">
     <w:abstractNumId w:val="12"/>
@@ -5409,19 +6062,19 @@
     <w:abstractNumId w:val="1"/>
   </w:num>
   <w:num w:numId="22">
-    <w:abstractNumId w:val="20"/>
+    <w:abstractNumId w:val="24"/>
   </w:num>
   <w:num w:numId="23">
-    <w:abstractNumId w:val="24"/>
+    <w:abstractNumId w:val="28"/>
   </w:num>
   <w:num w:numId="24">
     <w:abstractNumId w:val="9"/>
   </w:num>
   <w:num w:numId="25">
-    <w:abstractNumId w:val="15"/>
+    <w:abstractNumId w:val="18"/>
   </w:num>
   <w:num w:numId="26">
-    <w:abstractNumId w:val="23"/>
+    <w:abstractNumId w:val="27"/>
   </w:num>
   <w:num w:numId="27">
     <w:abstractNumId w:val="10"/>
@@ -5461,6 +6114,18 @@
   </w:num>
   <w:num w:numId="30">
     <w:abstractNumId w:val="7"/>
+  </w:num>
+  <w:num w:numId="31">
+    <w:abstractNumId w:val="13"/>
+  </w:num>
+  <w:num w:numId="32">
+    <w:abstractNumId w:val="14"/>
+  </w:num>
+  <w:num w:numId="33">
+    <w:abstractNumId w:val="17"/>
+  </w:num>
+  <w:num w:numId="34">
+    <w:abstractNumId w:val="20"/>
   </w:num>
 </w:numbering>
 </file>
@@ -6566,7 +7231,7 @@
 </file>
 
 <file path=customXml/itemProps1.xml><?xml version="1.0" encoding="utf-8"?>
-<ds:datastoreItem xmlns:ds="http://schemas.openxmlformats.org/officeDocument/2006/customXml" ds:itemID="{C908F47A-0474-4C18-8DD4-5218F7CA96BA}">
+<ds:datastoreItem xmlns:ds="http://schemas.openxmlformats.org/officeDocument/2006/customXml" ds:itemID="{E3B5F496-86A4-4117-871D-B17AF58B19C5}">
   <ds:schemaRefs>
     <ds:schemaRef ds:uri="http://schemas.openxmlformats.org/officeDocument/2006/bibliography"/>
   </ds:schemaRefs>

</xml_diff>

<commit_message>
Small changes to 2nd Lab report
</commit_message>
<xml_diff>
--- a/Информатор (Димов, Поскребышев)/Лабораторная работа 2/Отчет.docx
+++ b/Информатор (Димов, Поскребышев)/Лабораторная работа 2/Отчет.docx
@@ -722,7 +722,7 @@
           <v:shape id="_x0000_i1025" type="#_x0000_t75" style="width:462pt;height:294pt" o:ole="">
             <v:imagedata r:id="rId8" o:title=""/>
           </v:shape>
-          <o:OLEObject Type="Embed" ProgID="Visio.Drawing.11" ShapeID="_x0000_i1025" DrawAspect="Icon" ObjectID="_1511768417" r:id="rId9"/>
+          <o:OLEObject Type="Embed" ProgID="Visio.Drawing.11" ShapeID="_x0000_i1025" DrawAspect="Icon" ObjectID="_1511768901" r:id="rId9"/>
         </w:object>
       </w:r>
     </w:p>
@@ -949,8 +949,6 @@
         </w:rPr>
         <w:t>1.2. Модуль получения потока аудиозаписи (Входные данные: аудиозапись. Выходные данные: поток аудиозаписи).</w:t>
       </w:r>
-      <w:bookmarkStart w:id="1" w:name="_GoBack"/>
-      <w:bookmarkEnd w:id="1"/>
     </w:p>
     <w:p>
       <w:r>
@@ -1130,11 +1128,11 @@
         <w:jc w:val="center"/>
       </w:pPr>
       <w:r>
-        <w:object w:dxaOrig="11835" w:dyaOrig="9375" w14:anchorId="70B7B389">
-          <v:shape id="_x0000_i1026" type="#_x0000_t75" style="width:459.75pt;height:364.5pt" o:ole="">
+        <w:object w:dxaOrig="11551" w:dyaOrig="9375" w14:anchorId="0042C2CB">
+          <v:shape id="_x0000_i1031" type="#_x0000_t75" style="width:466.5pt;height:378.75pt" o:ole="">
             <v:imagedata r:id="rId10" o:title=""/>
           </v:shape>
-          <o:OLEObject Type="Embed" ProgID="Visio.Drawing.11" ShapeID="_x0000_i1026" DrawAspect="Icon" ObjectID="_1511768418" r:id="rId11"/>
+          <o:OLEObject Type="Embed" ProgID="Visio.Drawing.11" ShapeID="_x0000_i1031" DrawAspect="Icon" ObjectID="_1511768902" r:id="rId11"/>
         </w:object>
       </w:r>
     </w:p>
@@ -2318,6 +2316,7 @@
           <w:rFonts w:eastAsia="Times New Roman" w:cs="Times New Roman"/>
           <w:szCs w:val="28"/>
         </w:rPr>
+        <w:lastRenderedPageBreak/>
         <w:t>Основные функциональные возможности системы</w:t>
       </w:r>
     </w:p>
@@ -2327,11 +2326,11 @@
         <w:jc w:val="center"/>
       </w:pPr>
       <w:r>
-        <w:object w:dxaOrig="11835" w:dyaOrig="9375" w14:anchorId="6A94C056">
-          <v:shape id="_x0000_i1027" type="#_x0000_t75" style="width:459.75pt;height:364.5pt" o:ole="">
+        <w:object w:dxaOrig="11551" w:dyaOrig="9375" w14:anchorId="64687319">
+          <v:shape id="_x0000_i1034" type="#_x0000_t75" style="width:466.5pt;height:378.75pt" o:ole="">
             <v:imagedata r:id="rId10" o:title=""/>
           </v:shape>
-          <o:OLEObject Type="Embed" ProgID="Visio.Drawing.11" ShapeID="_x0000_i1027" DrawAspect="Icon" ObjectID="_1511768419" r:id="rId12"/>
+          <o:OLEObject Type="Embed" ProgID="Visio.Drawing.11" ShapeID="_x0000_i1034" DrawAspect="Icon" ObjectID="_1511768903" r:id="rId12"/>
         </w:object>
       </w:r>
     </w:p>
@@ -2348,7 +2347,6 @@
           <w:rFonts w:eastAsia="Times New Roman" w:cs="Times New Roman"/>
           <w:szCs w:val="28"/>
         </w:rPr>
-        <w:lastRenderedPageBreak/>
         <w:t>Основные условия системы</w:t>
       </w:r>
     </w:p>
@@ -2385,7 +2383,7 @@
         <w:pStyle w:val="a3"/>
         <w:numPr>
           <w:ilvl w:val="0"/>
-          <w:numId w:val="27"/>
+          <w:numId w:val="35"/>
         </w:numPr>
         <w:rPr>
           <w:rFonts w:asciiTheme="minorHAnsi" w:eastAsiaTheme="minorEastAsia" w:hAnsiTheme="minorHAnsi"/>
@@ -2397,7 +2395,30 @@
           <w:rFonts w:eastAsia="Times New Roman" w:cs="Times New Roman"/>
           <w:szCs w:val="28"/>
         </w:rPr>
-        <w:t>Ограничение на объем хранимых аудиозаписей - 1Гб;</w:t>
+        <w:t xml:space="preserve">Ограничение на объем хранимых аудиозаписей </w:t>
+      </w:r>
+      <w:r>
+        <w:rPr>
+          <w:rFonts w:eastAsia="Times New Roman" w:cs="Times New Roman"/>
+          <w:szCs w:val="28"/>
+        </w:rPr>
+        <w:t>–</w:t>
+      </w:r>
+      <w:r>
+        <w:rPr>
+          <w:rFonts w:eastAsia="Times New Roman" w:cs="Times New Roman"/>
+          <w:szCs w:val="28"/>
+        </w:rPr>
+        <w:t xml:space="preserve"> </w:t>
+      </w:r>
+      <w:bookmarkStart w:id="1" w:name="_GoBack"/>
+      <w:bookmarkEnd w:id="1"/>
+      <w:r>
+        <w:rPr>
+          <w:rFonts w:eastAsia="Times New Roman" w:cs="Times New Roman"/>
+          <w:szCs w:val="28"/>
+        </w:rPr>
+        <w:t>1Гб;</w:t>
       </w:r>
     </w:p>
     <w:p>
@@ -2405,7 +2426,7 @@
         <w:pStyle w:val="a3"/>
         <w:numPr>
           <w:ilvl w:val="0"/>
-          <w:numId w:val="27"/>
+          <w:numId w:val="35"/>
         </w:numPr>
         <w:rPr>
           <w:rFonts w:asciiTheme="minorHAnsi" w:eastAsiaTheme="minorEastAsia" w:hAnsiTheme="minorHAnsi"/>
@@ -2425,7 +2446,7 @@
         <w:pStyle w:val="a3"/>
         <w:numPr>
           <w:ilvl w:val="0"/>
-          <w:numId w:val="27"/>
+          <w:numId w:val="35"/>
         </w:numPr>
         <w:rPr>
           <w:rFonts w:asciiTheme="minorHAnsi" w:eastAsiaTheme="minorEastAsia" w:hAnsiTheme="minorHAnsi"/>
@@ -2445,7 +2466,7 @@
         <w:pStyle w:val="a3"/>
         <w:numPr>
           <w:ilvl w:val="0"/>
-          <w:numId w:val="27"/>
+          <w:numId w:val="35"/>
         </w:numPr>
         <w:rPr>
           <w:rFonts w:asciiTheme="minorHAnsi" w:eastAsiaTheme="minorEastAsia" w:hAnsiTheme="minorHAnsi"/>
@@ -2457,6 +2478,7 @@
           <w:rFonts w:eastAsia="Times New Roman" w:cs="Times New Roman"/>
           <w:szCs w:val="28"/>
         </w:rPr>
+        <w:lastRenderedPageBreak/>
         <w:t>Название оповещения и аудиозаписи не должны превышать 50 символов.</w:t>
       </w:r>
     </w:p>
@@ -5855,6 +5877,120 @@
     </w:lvl>
   </w:abstractNum>
   <w:abstractNum w:abstractNumId="30" w15:restartNumberingAfterBreak="0">
+    <w:nsid w:val="7E5C72AB"/>
+    <w:multiLevelType w:val="hybridMultilevel"/>
+    <w:tmpl w:val="6F2A3446"/>
+    <w:lvl w:ilvl="0" w:tplc="7388869C">
+      <w:start w:val="1"/>
+      <w:numFmt w:val="bullet"/>
+      <w:suff w:val="space"/>
+      <w:lvlText w:val="‒"/>
+      <w:lvlJc w:val="left"/>
+      <w:pPr>
+        <w:ind w:left="0" w:firstLine="851"/>
+      </w:pPr>
+      <w:rPr>
+        <w:rFonts w:ascii="Times New Roman" w:hAnsi="Times New Roman" w:cs="Times New Roman" w:hint="default"/>
+      </w:rPr>
+    </w:lvl>
+    <w:lvl w:ilvl="1" w:tplc="D1B0000C">
+      <w:start w:val="1"/>
+      <w:numFmt w:val="bullet"/>
+      <w:lvlText w:val="o"/>
+      <w:lvlJc w:val="left"/>
+      <w:pPr>
+        <w:ind w:left="1440" w:hanging="360"/>
+      </w:pPr>
+      <w:rPr>
+        <w:rFonts w:ascii="Courier New" w:hAnsi="Courier New" w:hint="default"/>
+      </w:rPr>
+    </w:lvl>
+    <w:lvl w:ilvl="2" w:tplc="1C3A3A14">
+      <w:start w:val="1"/>
+      <w:numFmt w:val="bullet"/>
+      <w:lvlText w:val=""/>
+      <w:lvlJc w:val="left"/>
+      <w:pPr>
+        <w:ind w:left="2160" w:hanging="360"/>
+      </w:pPr>
+      <w:rPr>
+        <w:rFonts w:ascii="Wingdings" w:hAnsi="Wingdings" w:hint="default"/>
+      </w:rPr>
+    </w:lvl>
+    <w:lvl w:ilvl="3" w:tplc="799E21B2">
+      <w:start w:val="1"/>
+      <w:numFmt w:val="bullet"/>
+      <w:lvlText w:val=""/>
+      <w:lvlJc w:val="left"/>
+      <w:pPr>
+        <w:ind w:left="2880" w:hanging="360"/>
+      </w:pPr>
+      <w:rPr>
+        <w:rFonts w:ascii="Symbol" w:hAnsi="Symbol" w:hint="default"/>
+      </w:rPr>
+    </w:lvl>
+    <w:lvl w:ilvl="4" w:tplc="F950034E">
+      <w:start w:val="1"/>
+      <w:numFmt w:val="bullet"/>
+      <w:lvlText w:val="o"/>
+      <w:lvlJc w:val="left"/>
+      <w:pPr>
+        <w:ind w:left="3600" w:hanging="360"/>
+      </w:pPr>
+      <w:rPr>
+        <w:rFonts w:ascii="Courier New" w:hAnsi="Courier New" w:hint="default"/>
+      </w:rPr>
+    </w:lvl>
+    <w:lvl w:ilvl="5" w:tplc="0B785DA8">
+      <w:start w:val="1"/>
+      <w:numFmt w:val="bullet"/>
+      <w:lvlText w:val=""/>
+      <w:lvlJc w:val="left"/>
+      <w:pPr>
+        <w:ind w:left="4320" w:hanging="360"/>
+      </w:pPr>
+      <w:rPr>
+        <w:rFonts w:ascii="Wingdings" w:hAnsi="Wingdings" w:hint="default"/>
+      </w:rPr>
+    </w:lvl>
+    <w:lvl w:ilvl="6" w:tplc="76120170">
+      <w:start w:val="1"/>
+      <w:numFmt w:val="bullet"/>
+      <w:lvlText w:val=""/>
+      <w:lvlJc w:val="left"/>
+      <w:pPr>
+        <w:ind w:left="5040" w:hanging="360"/>
+      </w:pPr>
+      <w:rPr>
+        <w:rFonts w:ascii="Symbol" w:hAnsi="Symbol" w:hint="default"/>
+      </w:rPr>
+    </w:lvl>
+    <w:lvl w:ilvl="7" w:tplc="8A10178E">
+      <w:start w:val="1"/>
+      <w:numFmt w:val="bullet"/>
+      <w:lvlText w:val="o"/>
+      <w:lvlJc w:val="left"/>
+      <w:pPr>
+        <w:ind w:left="5760" w:hanging="360"/>
+      </w:pPr>
+      <w:rPr>
+        <w:rFonts w:ascii="Courier New" w:hAnsi="Courier New" w:hint="default"/>
+      </w:rPr>
+    </w:lvl>
+    <w:lvl w:ilvl="8" w:tplc="F77297EC">
+      <w:start w:val="1"/>
+      <w:numFmt w:val="bullet"/>
+      <w:lvlText w:val=""/>
+      <w:lvlJc w:val="left"/>
+      <w:pPr>
+        <w:ind w:left="6480" w:hanging="360"/>
+      </w:pPr>
+      <w:rPr>
+        <w:rFonts w:ascii="Wingdings" w:hAnsi="Wingdings" w:hint="default"/>
+      </w:rPr>
+    </w:lvl>
+  </w:abstractNum>
+  <w:abstractNum w:abstractNumId="31" w15:restartNumberingAfterBreak="0">
     <w:nsid w:val="7F040C28"/>
     <w:multiLevelType w:val="hybridMultilevel"/>
     <w:tmpl w:val="CB24B2C2"/>
@@ -5993,7 +6129,7 @@
     <w:abstractNumId w:val="0"/>
   </w:num>
   <w:num w:numId="8">
-    <w:abstractNumId w:val="30"/>
+    <w:abstractNumId w:val="31"/>
   </w:num>
   <w:num w:numId="9">
     <w:abstractNumId w:val="3"/>
@@ -6126,6 +6262,9 @@
   </w:num>
   <w:num w:numId="34">
     <w:abstractNumId w:val="20"/>
+  </w:num>
+  <w:num w:numId="35">
+    <w:abstractNumId w:val="30"/>
   </w:num>
 </w:numbering>
 </file>
@@ -7231,7 +7370,7 @@
 </file>
 
 <file path=customXml/itemProps1.xml><?xml version="1.0" encoding="utf-8"?>
-<ds:datastoreItem xmlns:ds="http://schemas.openxmlformats.org/officeDocument/2006/customXml" ds:itemID="{E3B5F496-86A4-4117-871D-B17AF58B19C5}">
+<ds:datastoreItem xmlns:ds="http://schemas.openxmlformats.org/officeDocument/2006/customXml" ds:itemID="{7DA3486F-D6DA-4F3A-8216-E113FE014234}">
   <ds:schemaRefs>
     <ds:schemaRef ds:uri="http://schemas.openxmlformats.org/officeDocument/2006/bibliography"/>
   </ds:schemaRefs>

</xml_diff>